<commit_message>
Changed metrics to poisoon deviance
</commit_message>
<xml_diff>
--- a/Notes/Notes Emil.docx
+++ b/Notes/Notes Emil.docx
@@ -18,6 +18,9 @@
         <w:br/>
       </w:r>
       <w:r>
+        <w:rPr>
+          <w:noProof/>
+        </w:rPr>
         <w:drawing>
           <wp:inline distT="0" distB="0" distL="0" distR="0" wp14:anchorId="5A60B36F" wp14:editId="0CAF398E">
             <wp:extent cx="6120130" cy="3410585"/>
@@ -55,7 +58,96 @@
         </w:drawing>
       </w:r>
     </w:p>
-    <w:p/>
+    <w:p>
+      <w:pPr>
+        <w:rPr>
+          <w:lang w:val="en-US"/>
+        </w:rPr>
+      </w:pPr>
+      <w:r>
+        <w:rPr>
+          <w:lang w:val="en-US"/>
+        </w:rPr>
+        <w:t xml:space="preserve">The project intends for you to </w:t>
+      </w:r>
+      <w:r>
+        <w:rPr>
+          <w:b/>
+          <w:bCs/>
+          <w:lang w:val="en-US"/>
+        </w:rPr>
+        <w:t>define</w:t>
+      </w:r>
+      <w:r>
+        <w:rPr>
+          <w:lang w:val="en-US"/>
+        </w:rPr>
+        <w:t xml:space="preserve"> “claims risk.” With the given columns, </w:t>
+      </w:r>
+      <w:r>
+        <w:rPr>
+          <w:b/>
+          <w:bCs/>
+          <w:lang w:val="en-US"/>
+        </w:rPr>
+        <w:t>frequency (rate)</w:t>
+      </w:r>
+      <w:r>
+        <w:rPr>
+          <w:lang w:val="en-US"/>
+        </w:rPr>
+        <w:t xml:space="preserve"> is the intended/defensible target. Your current construction </w:t>
+      </w:r>
+      <m:oMath>
+        <m:r>
+          <w:rPr>
+            <w:rFonts w:ascii="Cambria Math" w:hAnsi="Cambria Math"/>
+          </w:rPr>
+          <m:t>y</m:t>
+        </m:r>
+        <m:r>
+          <w:rPr>
+            <w:rFonts w:ascii="Cambria Math" w:hAnsi="Cambria Math"/>
+            <w:lang w:val="en-US"/>
+          </w:rPr>
+          <m:t>=</m:t>
+        </m:r>
+        <m:r>
+          <m:rPr>
+            <m:nor/>
+          </m:rPr>
+          <w:rPr>
+            <w:lang w:val="en-US"/>
+          </w:rPr>
+          <m:t>ClaimNb</m:t>
+        </m:r>
+        <m:r>
+          <m:rPr>
+            <m:sty m:val="p"/>
+          </m:rPr>
+          <w:rPr>
+            <w:rFonts w:ascii="Cambria Math" w:hAnsi="Cambria Math"/>
+            <w:lang w:val="en-US"/>
+          </w:rPr>
+          <m:t>/</m:t>
+        </m:r>
+        <m:r>
+          <m:rPr>
+            <m:nor/>
+          </m:rPr>
+          <w:rPr>
+            <w:lang w:val="en-US"/>
+          </w:rPr>
+          <m:t>Exposure</m:t>
+        </m:r>
+      </m:oMath>
+      <w:r>
+        <w:rPr>
+          <w:lang w:val="en-US"/>
+        </w:rPr>
+        <w:t>, weighted by Exposure, and selected by deviance matches that intention and satisfies the report requirements to justify target and metrics.</w:t>
+      </w:r>
+    </w:p>
     <w:sectPr>
       <w:pgSz w:w="11906" w:h="16838"/>
       <w:pgMar w:top="1701" w:right="1134" w:bottom="1701" w:left="1134" w:header="708" w:footer="708" w:gutter="0"/>
@@ -669,7 +761,6 @@
   <w:style w:type="character" w:default="1" w:styleId="DefaultParagraphFont">
     <w:name w:val="Default Paragraph Font"/>
     <w:uiPriority w:val="1"/>
-    <w:semiHidden/>
     <w:unhideWhenUsed/>
   </w:style>
   <w:style w:type="table" w:default="1" w:styleId="TableNormal">

</xml_diff>